<commit_message>
Uprava zlej linky na github v dokumentacii
</commit_message>
<xml_diff>
--- a/ZAD1/documentation.docx
+++ b/ZAD1/documentation.docx
@@ -5204,6 +5204,8 @@
       </w:r>
       <w:r>
         <w:rPr>
+          <w:b/>
+          <w:bCs/>
           <w:lang w:val="sk-SK"/>
         </w:rPr>
         <w:t xml:space="preserve"> </w:t>
@@ -5215,7 +5217,7 @@
             <w:b/>
             <w:bCs/>
           </w:rPr>
-          <w:t>https://github.com/Kesuera/FIIT_MTAA/ZAD1</w:t>
+          <w:t>https://github.com/Kesuera/FIIT_MTAA</w:t>
         </w:r>
       </w:hyperlink>
     </w:p>
@@ -7219,7 +7221,7 @@
         <v:path o:extrusionok="f" gradientshapeok="t" o:connecttype="rect"/>
         <o:lock v:ext="edit" aspectratio="t"/>
       </v:shapetype>
-      <v:shape id="_x0000_i1055" type="#_x0000_t75" style="width:11.25pt;height:11.25pt" o:bullet="t">
+      <v:shape id="_x0000_i1054" type="#_x0000_t75" style="width:11.25pt;height:11.25pt" o:bullet="t">
         <v:imagedata r:id="rId1" o:title="msoA9A0"/>
       </v:shape>
     </w:pict>

</xml_diff>